<commit_message>
New templated entries  / Move to READY
</commit_message>
<xml_diff>
--- a/++Templated Entries/++HayHay/KINUGASA, Teinosuke - Kendall Heitzman Templated HE.docx
+++ b/++Templated Entries/++HayHay/KINUGASA, Teinosuke - Kendall Heitzman Templated HE.docx
@@ -66,7 +66,6 @@
               <w:listItem w:displayText="Prof." w:value="Prof."/>
             </w:dropDownList>
           </w:sdtPr>
-          <w:sdtEndPr/>
           <w:sdtContent>
             <w:tc>
               <w:tcPr>
@@ -102,7 +101,6 @@
             </w:placeholder>
             <w:text/>
           </w:sdtPr>
-          <w:sdtEndPr/>
           <w:sdtContent>
             <w:tc>
               <w:tcPr>
@@ -127,7 +125,6 @@
             <w:showingPlcHdr/>
             <w:text/>
           </w:sdtPr>
-          <w:sdtEndPr/>
           <w:sdtContent>
             <w:tc>
               <w:tcPr>
@@ -154,18 +151,15 @@
             </w:placeholder>
             <w:text/>
           </w:sdtPr>
-          <w:sdtEndPr/>
           <w:sdtContent>
             <w:tc>
               <w:tcPr>
                 <w:tcW w:w="2642" w:type="dxa"/>
               </w:tcPr>
               <w:p>
-                <w:proofErr w:type="spellStart"/>
                 <w:r>
                   <w:t>Heitzmann</w:t>
                 </w:r>
-                <w:proofErr w:type="spellEnd"/>
               </w:p>
             </w:tc>
           </w:sdtContent>
@@ -201,7 +195,6 @@
             </w:placeholder>
             <w:showingPlcHdr/>
           </w:sdtPr>
-          <w:sdtEndPr/>
           <w:sdtContent>
             <w:tc>
               <w:tcPr>
@@ -250,7 +243,6 @@
             </w:placeholder>
             <w:text/>
           </w:sdtPr>
-          <w:sdtEndPr/>
           <w:sdtContent>
             <w:tc>
               <w:tcPr>
@@ -342,36 +334,18 @@
                     <w:b/>
                   </w:rPr>
                 </w:pPr>
-                <w:proofErr w:type="spellStart"/>
                 <w:r>
                   <w:rPr>
                     <w:b/>
                   </w:rPr>
                   <w:t>Kinugasa</w:t>
                 </w:r>
-                <w:proofErr w:type="spellEnd"/>
                 <w:r>
                   <w:rPr>
                     <w:b/>
                     <w:lang w:val="en-US" w:eastAsia="ja-JP"/>
                   </w:rPr>
-                  <w:t xml:space="preserve">, </w:t>
-                </w:r>
-                <w:proofErr w:type="spellStart"/>
-                <w:r>
-                  <w:rPr>
-                    <w:b/>
-                    <w:lang w:val="en-US" w:eastAsia="ja-JP"/>
-                  </w:rPr>
-                  <w:t>Teinosuke</w:t>
-                </w:r>
-                <w:proofErr w:type="spellEnd"/>
-                <w:r>
-                  <w:rPr>
-                    <w:b/>
-                    <w:lang w:val="en-US" w:eastAsia="ja-JP"/>
-                  </w:rPr>
-                  <w:t xml:space="preserve"> (1 January 1896</w:t>
+                  <w:t>, Teinosuke (1 January 1896</w:t>
                 </w:r>
                 <w:r>
                   <w:rPr>
@@ -402,7 +376,6 @@
             </w:placeholder>
             <w:showingPlcHdr/>
           </w:sdtPr>
-          <w:sdtEndPr/>
           <w:sdtContent>
             <w:tc>
               <w:tcPr>
@@ -451,7 +424,6 @@
             </w:placeholder>
             <w:showingPlcHdr/>
           </w:sdtPr>
-          <w:sdtEndPr/>
           <w:sdtContent>
             <w:tc>
               <w:tcPr>
@@ -496,7 +468,6 @@
               <w:docPart w:val="42FAB0330E934048B47D0A7BC3A7E47B"/>
             </w:placeholder>
           </w:sdtPr>
-          <w:sdtEndPr/>
           <w:sdtContent>
             <w:tc>
               <w:tcPr>
@@ -507,505 +478,332 @@
                 </w:tcMar>
               </w:tcPr>
               <w:p>
-                <w:proofErr w:type="spellStart"/>
-                <w:r>
-                  <w:t>Kinugasa</w:t>
-                </w:r>
-                <w:proofErr w:type="spellEnd"/>
-                <w:r>
-                  <w:t xml:space="preserve"> </w:t>
-                </w:r>
-                <w:proofErr w:type="spellStart"/>
-                <w:r>
-                  <w:t>Teinosuke</w:t>
-                </w:r>
-                <w:proofErr w:type="spellEnd"/>
-                <w:r>
-                  <w:t xml:space="preserve"> was a Japanese actor and film director, most famous for his experimental films of the 1920s and art-house classics of the 1950s.  He started as a specialist in </w:t>
-                </w:r>
-                <w:proofErr w:type="spellStart"/>
-                <w:r>
-                  <w:t>oyama</w:t>
-                </w:r>
-                <w:proofErr w:type="spellEnd"/>
-                <w:r>
-                  <w:t xml:space="preserve"> female </w:t>
-                </w:r>
-                <w:proofErr w:type="gramStart"/>
-                <w:r>
-                  <w:t>roles,</w:t>
-                </w:r>
-                <w:proofErr w:type="gramEnd"/>
-                <w:r>
-                  <w:t xml:space="preserve"> a tradition carried over from Japanese theatre to film, and turned to directing as the convention faded in the 1910s and 1920s.  After directing films for major film studios </w:t>
-                </w:r>
-                <w:proofErr w:type="spellStart"/>
-                <w:r>
-                  <w:t>Nikkatsu</w:t>
-                </w:r>
-                <w:proofErr w:type="spellEnd"/>
-                <w:r>
-                  <w:t xml:space="preserve"> and Makino, </w:t>
-                </w:r>
-                <w:proofErr w:type="spellStart"/>
-                <w:r>
-                  <w:t>Kinugasa</w:t>
-                </w:r>
-                <w:proofErr w:type="spellEnd"/>
-                <w:r>
-                  <w:t xml:space="preserve"> went independent in 1926 with the New Impressionist Film League, his collaboration with members of the New Impressionist School of modernist writers led by </w:t>
-                </w:r>
-                <w:proofErr w:type="spellStart"/>
-                <w:r>
-                  <w:t>Yokomitsu</w:t>
-                </w:r>
-                <w:proofErr w:type="spellEnd"/>
-                <w:r>
-                  <w:t xml:space="preserve"> </w:t>
-                </w:r>
-                <w:proofErr w:type="spellStart"/>
-                <w:r>
-                  <w:t>Riichi</w:t>
-                </w:r>
-                <w:proofErr w:type="spellEnd"/>
-                <w:r>
-                  <w:t xml:space="preserve"> and Kawabata </w:t>
-                </w:r>
-                <w:proofErr w:type="spellStart"/>
-                <w:r>
-                  <w:t>Yasunari</w:t>
-                </w:r>
-                <w:proofErr w:type="spellEnd"/>
-                <w:r>
-                  <w:t xml:space="preserve">.  </w:t>
-                </w:r>
-                <w:proofErr w:type="spellStart"/>
-                <w:r>
-                  <w:t>Kinugasa</w:t>
-                </w:r>
-                <w:proofErr w:type="spellEnd"/>
-                <w:r>
-                  <w:t xml:space="preserve"> produced his most famous film, the experimental, avant-garde </w:t>
-                </w:r>
-                <w:proofErr w:type="spellStart"/>
-                <w:r>
-                  <w:t>Kurutta</w:t>
-                </w:r>
-                <w:proofErr w:type="spellEnd"/>
-                <w:r>
-                  <w:t xml:space="preserve"> </w:t>
-                </w:r>
-                <w:proofErr w:type="spellStart"/>
-                <w:r>
-                  <w:t>ichipeiji</w:t>
-                </w:r>
-                <w:proofErr w:type="spellEnd"/>
-                <w:r>
-                  <w:t xml:space="preserve"> (A Page of Madness, 1926), from a script by Kawabata and others.  Despite its secure location in global film history, A Page of Madness was not a financial success, and </w:t>
-                </w:r>
-                <w:proofErr w:type="spellStart"/>
-                <w:r>
-                  <w:t>Kinugasa</w:t>
-                </w:r>
-                <w:proofErr w:type="spellEnd"/>
-                <w:r>
-                  <w:t xml:space="preserve"> began working for </w:t>
-                </w:r>
-                <w:proofErr w:type="spellStart"/>
-                <w:r>
-                  <w:t>Shōchiku</w:t>
-                </w:r>
-                <w:proofErr w:type="spellEnd"/>
-                <w:r>
-                  <w:t xml:space="preserve">, at first producing noteworthy films such as </w:t>
-                </w:r>
-                <w:proofErr w:type="spellStart"/>
-                <w:r>
+                <w:r>
+                  <w:t>Kinugasa Teinosuke was a Japanese actor and film director, most famous for his experimental films of the 1920s and ar</w:t>
+                </w:r>
+                <w:r>
+                  <w:t xml:space="preserve">t-house classics of the 1950s. </w:t>
+                </w:r>
+                <w:r>
+                  <w:t>He started as a specialist in oyama female roles, a tradition carried over from Japanese theatre to film, and turned to directing as the convention</w:t>
+                </w:r>
+                <w:r>
+                  <w:t xml:space="preserve"> faded in the 1910s and 1920s. </w:t>
+                </w:r>
+                <w:r>
+                  <w:t xml:space="preserve">After directing films for </w:t>
+                </w:r>
+                <w:r>
+                  <w:t xml:space="preserve">the </w:t>
+                </w:r>
+                <w:r>
+                  <w:t>major film studios Nikkatsu and Makino, Kinugasa went independent in 1926 with the New Impressionist Film League, his collaboration with members of the New Impressionist School of modernist writers led by Yokomitsu</w:t>
+                </w:r>
+                <w:r>
+                  <w:t xml:space="preserve"> Riichi and Kawabata Yasunari. </w:t>
+                </w:r>
+                <w:r>
+                  <w:t xml:space="preserve">Kinugasa produced his most famous film, the experimental, avant-garde </w:t>
+                </w:r>
+                <w:r>
+                  <w:rPr>
+                    <w:i/>
+                  </w:rPr>
+                  <w:t>Kurutta ichipeiji</w:t>
+                </w:r>
+                <w:r>
+                  <w:t xml:space="preserve"> (</w:t>
+                </w:r>
+                <w:r>
+                  <w:rPr>
+                    <w:i/>
+                  </w:rPr>
+                  <w:t>A Page of Madness</w:t>
+                </w:r>
+                <w:r>
+                  <w:t>, 1926), from a script by Kawaba</w:t>
+                </w:r>
+                <w:r>
+                  <w:t xml:space="preserve">ta and others. </w:t>
+                </w:r>
+                <w:r>
+                  <w:t>Despite its secure location in global film history</w:t>
+                </w:r>
+                <w:r>
+                  <w:t xml:space="preserve">, </w:t>
+                </w:r>
+                <w:r>
+                  <w:rPr>
+                    <w:i/>
+                  </w:rPr>
+                  <w:t>A Page of Madness</w:t>
+                </w:r>
+                <w:r>
+                  <w:t xml:space="preserve"> was not a financial success, and Kinugasa began working for Shōchiku, at first producing noteworthy films such as </w:t>
+                </w:r>
+                <w:r>
+                  <w:rPr>
+                    <w:i/>
+                  </w:rPr>
                   <w:t>Jujiro</w:t>
                 </w:r>
-                <w:proofErr w:type="spellEnd"/>
-                <w:r>
-                  <w:t xml:space="preserve"> (Crossroads, 1928) that, while experimental in nature, never again rose to the same level of high-modernist abstraction.  </w:t>
-                </w:r>
-                <w:proofErr w:type="spellStart"/>
-                <w:r>
-                  <w:t>Kinugasa</w:t>
-                </w:r>
-                <w:proofErr w:type="spellEnd"/>
-                <w:r>
-                  <w:t xml:space="preserve"> had a long career at </w:t>
-                </w:r>
-                <w:proofErr w:type="spellStart"/>
-                <w:r>
-                  <w:t>Shōchiku</w:t>
-                </w:r>
-                <w:proofErr w:type="spellEnd"/>
-                <w:r>
-                  <w:t xml:space="preserve"> and then Daiei as a director of period dramas.  His films </w:t>
-                </w:r>
-                <w:proofErr w:type="spellStart"/>
-                <w:r>
-                  <w:t>Yukinojo</w:t>
-                </w:r>
-                <w:proofErr w:type="spellEnd"/>
-                <w:r>
-                  <w:t xml:space="preserve"> </w:t>
-                </w:r>
-                <w:proofErr w:type="spellStart"/>
-                <w:r>
-                  <w:t>henge</w:t>
-                </w:r>
-                <w:proofErr w:type="spellEnd"/>
-                <w:r>
-                  <w:t xml:space="preserve"> (An Actor’s Revenge, 1935) and </w:t>
-                </w:r>
-                <w:proofErr w:type="spellStart"/>
-                <w:r>
+                <w:r>
+                  <w:t xml:space="preserve"> (</w:t>
+                </w:r>
+                <w:r>
+                  <w:rPr>
+                    <w:i/>
+                  </w:rPr>
+                  <w:t>Crossroads</w:t>
+                </w:r>
+                <w:r>
+                  <w:t xml:space="preserve">, 1928) that, while experimental in nature, never again rose to the same level </w:t>
+                </w:r>
+                <w:r>
+                  <w:t xml:space="preserve">of high-modernist abstraction. </w:t>
+                </w:r>
+                <w:r>
+                  <w:t>Kinugasa had a long career at Shōchiku and then Daiei a</w:t>
+                </w:r>
+                <w:r>
+                  <w:t xml:space="preserve">s a director of period dramas. </w:t>
+                </w:r>
+                <w:r>
+                  <w:t xml:space="preserve">His films </w:t>
+                </w:r>
+                <w:r>
+                  <w:rPr>
+                    <w:i/>
+                  </w:rPr>
+                  <w:t>Yukinojo henge</w:t>
+                </w:r>
+                <w:r>
+                  <w:t xml:space="preserve"> (</w:t>
+                </w:r>
+                <w:r>
+                  <w:rPr>
+                    <w:i/>
+                  </w:rPr>
+                  <w:t>An Actor’s Revenge</w:t>
+                </w:r>
+                <w:r>
+                  <w:t xml:space="preserve">, 1935) and </w:t>
+                </w:r>
+                <w:r>
+                  <w:rPr>
+                    <w:i/>
+                  </w:rPr>
                   <w:t>Jigokumon</w:t>
                 </w:r>
-                <w:proofErr w:type="spellEnd"/>
-                <w:r>
-                  <w:t xml:space="preserve"> (Gate of Hell, 1953), both starring frequent </w:t>
-                </w:r>
-                <w:proofErr w:type="spellStart"/>
-                <w:r>
-                  <w:t>Kinugasa</w:t>
-                </w:r>
-                <w:proofErr w:type="spellEnd"/>
-                <w:r>
-                  <w:t xml:space="preserve"> collaborator Hasegawa Kazuo, are representative of his middle and late career.  Gate of Hell won a Palme d’Or at Cannes and received an Academy Honorary Award, the precursor category to Best Foreign Language Film.</w:t>
+                <w:r>
+                  <w:t xml:space="preserve"> (</w:t>
+                </w:r>
+                <w:r>
+                  <w:rPr>
+                    <w:i/>
+                  </w:rPr>
+                  <w:t>Gate of Hell</w:t>
+                </w:r>
+                <w:r>
+                  <w:t xml:space="preserve">, 1953), both starring frequent Kinugasa collaborator Hasegawa Kazuo, are representative </w:t>
+                </w:r>
+                <w:r>
+                  <w:t xml:space="preserve">of his middle and late career. </w:t>
+                </w:r>
+                <w:r>
+                  <w:rPr>
+                    <w:i/>
+                  </w:rPr>
+                  <w:t>Gate of Hell</w:t>
+                </w:r>
+                <w:r>
+                  <w:t xml:space="preserve"> won a Palme d’Or at Cannes and received an Academy Honorary Award, the precursor category to Best Foreign Language Film.</w:t>
                 </w:r>
               </w:p>
               <w:p/>
               <w:p>
                 <w:pPr>
                   <w:pStyle w:val="Heading1"/>
+                  <w:outlineLvl w:val="0"/>
                 </w:pPr>
                 <w:r>
                   <w:t>List of Works:</w:t>
+                </w:r>
+              </w:p>
+              <w:p>
+                <w:r>
+                  <w:rPr>
+                    <w:i/>
+                  </w:rPr>
+                  <w:t>Kurutta ichipeiji</w:t>
+                </w:r>
+                <w:r>
+                  <w:t xml:space="preserve"> (</w:t>
+                </w:r>
+                <w:r>
+                  <w:rPr>
+                    <w:i/>
+                  </w:rPr>
+                  <w:t>A Page of Madness</w:t>
+                </w:r>
+                <w:r>
+                  <w:t>)</w:t>
+                </w:r>
+                <w:r>
+                  <w:t xml:space="preserve"> </w:t>
+                </w:r>
+                <w:r>
+                  <w:t>(</w:t>
+                </w:r>
+                <w:r>
+                  <w:t>1926)</w:t>
+                </w:r>
+              </w:p>
+              <w:p>
+                <w:r>
+                  <w:rPr>
+                    <w:i/>
+                  </w:rPr>
+                  <w:t xml:space="preserve">Jujiro </w:t>
+                </w:r>
+                <w:r>
+                  <w:t>(</w:t>
+                </w:r>
+                <w:r>
+                  <w:rPr>
+                    <w:i/>
+                  </w:rPr>
+                  <w:t>Crossroads</w:t>
+                </w:r>
+                <w:r>
+                  <w:t>)</w:t>
+                </w:r>
+                <w:r>
+                  <w:t xml:space="preserve"> </w:t>
+                </w:r>
+                <w:r>
+                  <w:t>(</w:t>
+                </w:r>
+                <w:r>
+                  <w:t>1928)</w:t>
+                </w:r>
+              </w:p>
+              <w:p>
+                <w:r>
+                  <w:rPr>
+                    <w:i/>
+                  </w:rPr>
+                  <w:t>Yukinojo henge</w:t>
+                </w:r>
+                <w:r>
+                  <w:t xml:space="preserve"> (</w:t>
+                </w:r>
+                <w:r>
+                  <w:rPr>
+                    <w:i/>
+                  </w:rPr>
+                  <w:t>An Actor’s Revenge</w:t>
+                </w:r>
+                <w:r>
+                  <w:t>)</w:t>
+                </w:r>
+                <w:r>
+                  <w:t xml:space="preserve"> </w:t>
+                </w:r>
+                <w:r>
+                  <w:t>(</w:t>
+                </w:r>
+                <w:r>
+                  <w:t>1935)</w:t>
+                </w:r>
+              </w:p>
+              <w:p>
+                <w:r>
+                  <w:rPr>
+                    <w:i/>
+                  </w:rPr>
+                  <w:t>Daibutsu kaigen</w:t>
+                </w:r>
+                <w:r>
+                  <w:t xml:space="preserve"> (</w:t>
+                </w:r>
+                <w:r>
+                  <w:rPr>
+                    <w:i/>
+                  </w:rPr>
+                  <w:t>Dedication of the Great Buddha</w:t>
+                </w:r>
+                <w:r>
+                  <w:t>)</w:t>
+                </w:r>
+                <w:r>
+                  <w:t xml:space="preserve"> </w:t>
+                </w:r>
+                <w:r>
+                  <w:t>(</w:t>
+                </w:r>
+                <w:r>
+                  <w:t>1952)</w:t>
+                </w:r>
+              </w:p>
+              <w:p>
+                <w:r>
+                  <w:rPr>
+                    <w:i/>
+                  </w:rPr>
+                  <w:t>Jigokumon</w:t>
+                </w:r>
+                <w:r>
+                  <w:t xml:space="preserve"> (</w:t>
+                </w:r>
+                <w:r>
+                  <w:rPr>
+                    <w:i/>
+                  </w:rPr>
+                  <w:t>Gate of Hell</w:t>
+                </w:r>
+                <w:r>
+                  <w:t>)</w:t>
+                </w:r>
+                <w:r>
+                  <w:t xml:space="preserve"> </w:t>
+                </w:r>
+                <w:r>
+                  <w:t>(</w:t>
                 </w:r>
                 <w:bookmarkStart w:id="0" w:name="_GoBack"/>
                 <w:bookmarkEnd w:id="0"/>
+                <w:r>
+                  <w:t>1953)</w:t>
+                </w:r>
               </w:p>
               <w:p>
-                <w:pPr>
-                  <w:rPr>
-                    <w:rFonts w:ascii="Times" w:hAnsi="Times"/>
-                  </w:rPr>
-                </w:pPr>
-                <w:proofErr w:type="spellStart"/>
-                <w:r>
-                  <w:rPr>
-                    <w:rFonts w:ascii="Times" w:hAnsi="Times"/>
+                <w:r>
+                  <w:rPr>
                     <w:i/>
                   </w:rPr>
-                  <w:t>Kurutta</w:t>
-                </w:r>
-                <w:proofErr w:type="spellEnd"/>
-                <w:r>
-                  <w:rPr>
-                    <w:rFonts w:ascii="Times" w:hAnsi="Times"/>
+                  <w:t>Shirasagi</w:t>
+                </w:r>
+                <w:r>
+                  <w:t xml:space="preserve"> (</w:t>
+                </w:r>
+                <w:r>
+                  <w:rPr>
                     <w:i/>
                   </w:rPr>
+                  <w:t>The Snowy Heron</w:t>
+                </w:r>
+                <w:r>
+                  <w:t>)</w:t>
+                </w:r>
+                <w:r>
                   <w:t xml:space="preserve"> </w:t>
                 </w:r>
-                <w:proofErr w:type="spellStart"/>
-                <w:r>
-                  <w:rPr>
-                    <w:rFonts w:ascii="Times" w:hAnsi="Times"/>
-                    <w:i/>
-                  </w:rPr>
-                  <w:t>i</w:t>
-                </w:r>
-                <w:r>
-                  <w:rPr>
-                    <w:rFonts w:ascii="Times" w:hAnsi="Times"/>
-                    <w:i/>
-                  </w:rPr>
-                  <w:t>chi</w:t>
-                </w:r>
-                <w:r>
-                  <w:rPr>
-                    <w:rFonts w:ascii="Times" w:hAnsi="Times"/>
-                    <w:i/>
-                  </w:rPr>
-                  <w:t>peiji</w:t>
-                </w:r>
-                <w:proofErr w:type="spellEnd"/>
-                <w:r>
-                  <w:rPr>
-                    <w:rFonts w:ascii="Times" w:hAnsi="Times"/>
-                  </w:rPr>
-                  <w:t xml:space="preserve"> (</w:t>
-                </w:r>
-                <w:r>
-                  <w:rPr>
-                    <w:rFonts w:ascii="Times" w:hAnsi="Times"/>
-                    <w:i/>
-                  </w:rPr>
-                  <w:t>A Page of Madness</w:t>
-                </w:r>
-                <w:r>
-                  <w:rPr>
-                    <w:rFonts w:ascii="Times" w:hAnsi="Times"/>
-                    <w:i/>
-                  </w:rPr>
-                  <w:t>,</w:t>
-                </w:r>
-                <w:r>
-                  <w:rPr>
-                    <w:rFonts w:ascii="Times" w:hAnsi="Times"/>
-                  </w:rPr>
-                  <w:t xml:space="preserve"> 1926)</w:t>
-                </w:r>
-              </w:p>
-              <w:p>
-                <w:pPr>
-                  <w:rPr>
-                    <w:rFonts w:ascii="Times" w:hAnsi="Times"/>
-                  </w:rPr>
-                </w:pPr>
-                <w:proofErr w:type="spellStart"/>
-                <w:r>
-                  <w:rPr>
-                    <w:rFonts w:ascii="Times" w:hAnsi="Times"/>
-                    <w:i/>
-                  </w:rPr>
-                  <w:t>J</w:t>
-                </w:r>
-                <w:r>
-                  <w:rPr>
-                    <w:rFonts w:ascii="Times" w:hAnsi="Times"/>
-                    <w:i/>
-                  </w:rPr>
-                  <w:t>u</w:t>
-                </w:r>
-                <w:r>
-                  <w:rPr>
-                    <w:rFonts w:ascii="Times" w:hAnsi="Times"/>
-                    <w:i/>
-                  </w:rPr>
-                  <w:t>jiro</w:t>
-                </w:r>
-                <w:proofErr w:type="spellEnd"/>
-                <w:r>
-                  <w:rPr>
-                    <w:rFonts w:ascii="Times" w:hAnsi="Times"/>
-                  </w:rPr>
-                  <w:t xml:space="preserve"> (</w:t>
-                </w:r>
-                <w:r>
-                  <w:rPr>
-                    <w:rFonts w:ascii="Times" w:hAnsi="Times"/>
-                    <w:i/>
-                  </w:rPr>
-                  <w:t>Crossroads</w:t>
-                </w:r>
-                <w:r>
-                  <w:rPr>
-                    <w:rFonts w:ascii="Times" w:hAnsi="Times"/>
-                    <w:i/>
-                  </w:rPr>
-                  <w:t>,</w:t>
-                </w:r>
-                <w:r>
-                  <w:rPr>
-                    <w:rFonts w:ascii="Times" w:hAnsi="Times"/>
-                  </w:rPr>
-                  <w:t xml:space="preserve"> 1928)</w:t>
-                </w:r>
-              </w:p>
-              <w:p>
-                <w:pPr>
-                  <w:rPr>
-                    <w:rFonts w:ascii="Times" w:hAnsi="Times"/>
-                  </w:rPr>
-                </w:pPr>
-                <w:proofErr w:type="spellStart"/>
-                <w:r>
-                  <w:rPr>
-                    <w:rFonts w:ascii="Times" w:hAnsi="Times"/>
-                    <w:i/>
-                  </w:rPr>
-                  <w:t>Yukinoj</w:t>
-                </w:r>
-                <w:r>
-                  <w:rPr>
-                    <w:rFonts w:ascii="Times" w:hAnsi="Times"/>
-                    <w:i/>
-                  </w:rPr>
-                  <w:t>o</w:t>
-                </w:r>
-                <w:proofErr w:type="spellEnd"/>
-                <w:r>
-                  <w:rPr>
-                    <w:rFonts w:ascii="Times" w:hAnsi="Times"/>
-                    <w:i/>
-                  </w:rPr>
-                  <w:t xml:space="preserve"> </w:t>
-                </w:r>
-                <w:proofErr w:type="spellStart"/>
-                <w:r>
-                  <w:rPr>
-                    <w:rFonts w:ascii="Times" w:hAnsi="Times"/>
-                    <w:i/>
-                  </w:rPr>
-                  <w:t>henge</w:t>
-                </w:r>
-                <w:proofErr w:type="spellEnd"/>
-                <w:r>
-                  <w:rPr>
-                    <w:rFonts w:ascii="Times" w:hAnsi="Times"/>
-                  </w:rPr>
-                  <w:t xml:space="preserve"> (</w:t>
-                </w:r>
-                <w:r>
-                  <w:rPr>
-                    <w:rFonts w:ascii="Times" w:hAnsi="Times"/>
-                    <w:i/>
-                  </w:rPr>
-                  <w:t>An Actor’s Revenge</w:t>
-                </w:r>
-                <w:r>
-                  <w:rPr>
-                    <w:rFonts w:ascii="Times" w:hAnsi="Times"/>
-                    <w:i/>
-                  </w:rPr>
-                  <w:t>,</w:t>
-                </w:r>
-                <w:r>
-                  <w:rPr>
-                    <w:rFonts w:ascii="Times" w:hAnsi="Times"/>
-                  </w:rPr>
-                  <w:t xml:space="preserve"> 1935)</w:t>
-                </w:r>
-              </w:p>
-              <w:p>
-                <w:pPr>
-                  <w:rPr>
-                    <w:rFonts w:ascii="Times" w:hAnsi="Times"/>
-                  </w:rPr>
-                </w:pPr>
-                <w:proofErr w:type="spellStart"/>
-                <w:r>
-                  <w:rPr>
-                    <w:rFonts w:ascii="Times" w:hAnsi="Times"/>
-                    <w:i/>
-                  </w:rPr>
-                  <w:t>Daibutsu</w:t>
-                </w:r>
-                <w:proofErr w:type="spellEnd"/>
-                <w:r>
-                  <w:rPr>
-                    <w:rFonts w:ascii="Times" w:hAnsi="Times"/>
-                    <w:i/>
-                  </w:rPr>
-                  <w:t xml:space="preserve"> </w:t>
-                </w:r>
-                <w:proofErr w:type="spellStart"/>
-                <w:r>
-                  <w:rPr>
-                    <w:rFonts w:ascii="Times" w:hAnsi="Times"/>
-                    <w:i/>
-                  </w:rPr>
-                  <w:t>kaigen</w:t>
-                </w:r>
-                <w:proofErr w:type="spellEnd"/>
-                <w:r>
-                  <w:rPr>
-                    <w:rFonts w:ascii="Times" w:hAnsi="Times"/>
-                  </w:rPr>
-                  <w:t xml:space="preserve"> (</w:t>
-                </w:r>
-                <w:r>
-                  <w:rPr>
-                    <w:rFonts w:ascii="Times" w:hAnsi="Times"/>
-                    <w:i/>
-                  </w:rPr>
-                  <w:t>Dedication of the Great Buddha,</w:t>
-                </w:r>
-                <w:r>
-                  <w:rPr>
-                    <w:rFonts w:ascii="Times" w:hAnsi="Times"/>
-                  </w:rPr>
-                  <w:t xml:space="preserve"> 1952)</w:t>
-                </w:r>
-              </w:p>
-              <w:p>
-                <w:pPr>
-                  <w:rPr>
-                    <w:rFonts w:ascii="Times" w:hAnsi="Times"/>
-                  </w:rPr>
-                </w:pPr>
-                <w:proofErr w:type="spellStart"/>
-                <w:r>
-                  <w:rPr>
-                    <w:rFonts w:ascii="Times" w:hAnsi="Times"/>
-                    <w:i/>
-                  </w:rPr>
-                  <w:t>Jigokumon</w:t>
-                </w:r>
-                <w:proofErr w:type="spellEnd"/>
-                <w:r>
-                  <w:rPr>
-                    <w:rFonts w:ascii="Times" w:hAnsi="Times"/>
-                  </w:rPr>
-                  <w:t xml:space="preserve"> (</w:t>
-                </w:r>
-                <w:r>
-                  <w:rPr>
-                    <w:rFonts w:ascii="Times" w:hAnsi="Times"/>
-                    <w:i/>
-                  </w:rPr>
-                  <w:t>Gate of Hell</w:t>
-                </w:r>
-                <w:r>
-                  <w:rPr>
-                    <w:rFonts w:ascii="Times" w:hAnsi="Times"/>
-                    <w:i/>
-                  </w:rPr>
-                  <w:t>,</w:t>
-                </w:r>
-                <w:r>
-                  <w:rPr>
-                    <w:rFonts w:ascii="Times" w:hAnsi="Times"/>
-                  </w:rPr>
-                  <w:t xml:space="preserve"> 1953)</w:t>
-                </w:r>
-              </w:p>
-              <w:p>
-                <w:pPr>
-                  <w:rPr>
-                    <w:rFonts w:ascii="Times" w:hAnsi="Times"/>
-                  </w:rPr>
-                </w:pPr>
-                <w:proofErr w:type="spellStart"/>
-                <w:r>
-                  <w:rPr>
-                    <w:rFonts w:ascii="Times" w:hAnsi="Times"/>
-                    <w:i/>
-                  </w:rPr>
-                  <w:t>Shirasagi</w:t>
-                </w:r>
-                <w:proofErr w:type="spellEnd"/>
-                <w:r>
-                  <w:rPr>
-                    <w:rFonts w:ascii="Times" w:hAnsi="Times"/>
-                  </w:rPr>
-                  <w:t xml:space="preserve"> (</w:t>
-                </w:r>
-                <w:r>
-                  <w:rPr>
-                    <w:rFonts w:ascii="Times" w:hAnsi="Times"/>
-                    <w:i/>
-                  </w:rPr>
-                  <w:t>The Snowy Heron,</w:t>
-                </w:r>
-                <w:r>
-                  <w:rPr>
-                    <w:rFonts w:ascii="Times" w:hAnsi="Times"/>
-                  </w:rPr>
-                  <w:t xml:space="preserve"> 1958)</w:t>
+                <w:r>
+                  <w:t>(</w:t>
+                </w:r>
+                <w:r>
+                  <w:t>1958)</w:t>
                 </w:r>
               </w:p>
               <w:p/>
@@ -1029,6 +827,39 @@
               <w:t>:</w:t>
             </w:r>
           </w:p>
+          <w:p>
+            <w:sdt>
+              <w:sdtPr>
+                <w:id w:val="-225219927"/>
+                <w:citation/>
+              </w:sdtPr>
+              <w:sdtContent>
+                <w:r>
+                  <w:fldChar w:fldCharType="begin"/>
+                </w:r>
+                <w:r>
+                  <w:rPr>
+                    <w:lang w:val="en-US"/>
+                  </w:rPr>
+                  <w:instrText xml:space="preserve">CITATION Gar04 \l 1033 </w:instrText>
+                </w:r>
+                <w:r>
+                  <w:fldChar w:fldCharType="separate"/>
+                </w:r>
+                <w:r>
+                  <w:rPr>
+                    <w:noProof/>
+                    <w:lang w:val="en-US"/>
+                  </w:rPr>
+                  <w:t>(Gardner)</w:t>
+                </w:r>
+                <w:r>
+                  <w:fldChar w:fldCharType="end"/>
+                </w:r>
+              </w:sdtContent>
+            </w:sdt>
+          </w:p>
+          <w:p/>
           <w:sdt>
             <w:sdtPr>
               <w:alias w:val="Further reading"/>
@@ -1037,29 +868,46 @@
               <w:placeholder>
                 <w:docPart w:val="7AA2C63989679549A0A13D3627705638"/>
               </w:placeholder>
-              <w:showingPlcHdr/>
             </w:sdtPr>
-            <w:sdtEndPr/>
             <w:sdtContent>
               <w:p>
-                <w:r>
-                  <w:rPr>
-                    <w:rStyle w:val="PlaceholderText"/>
-                  </w:rPr>
-                  <w:t>[</w:t>
-                </w:r>
-                <w:r>
-                  <w:rPr>
-                    <w:rStyle w:val="PlaceholderText"/>
-                  </w:rPr>
-                  <w:t>Enter citations for further reading</w:t>
-                </w:r>
-                <w:r>
-                  <w:rPr>
-                    <w:rStyle w:val="PlaceholderText"/>
-                  </w:rPr>
-                  <w:t xml:space="preserve"> here]</w:t>
-                </w:r>
+                <w:sdt>
+                  <w:sdtPr>
+                    <w:id w:val="-104573688"/>
+                    <w:citation/>
+                  </w:sdtPr>
+                  <w:sdtContent>
+                    <w:r>
+                      <w:fldChar w:fldCharType="begin"/>
+                    </w:r>
+                    <w:r>
+                      <w:rPr>
+                        <w:lang w:val="en-US"/>
+                      </w:rPr>
+                      <w:instrText xml:space="preserve"> CITATION Ger081 \l 1033 </w:instrText>
+                    </w:r>
+                    <w:r>
+                      <w:fldChar w:fldCharType="separate"/>
+                    </w:r>
+                    <w:r>
+                      <w:rPr>
+                        <w:noProof/>
+                        <w:lang w:val="en-US"/>
+                      </w:rPr>
+                      <w:t xml:space="preserve"> </w:t>
+                    </w:r>
+                    <w:r>
+                      <w:rPr>
+                        <w:noProof/>
+                        <w:lang w:val="en-US"/>
+                      </w:rPr>
+                      <w:t>(Gerow)</w:t>
+                    </w:r>
+                    <w:r>
+                      <w:fldChar w:fldCharType="end"/>
+                    </w:r>
+                  </w:sdtContent>
+                </w:sdt>
               </w:p>
             </w:sdtContent>
           </w:sdt>
@@ -1068,7 +916,7 @@
     </w:tbl>
     <w:p/>
     <w:sectPr>
-      <w:headerReference w:type="default" r:id="rId8"/>
+      <w:headerReference w:type="default" r:id="rId9"/>
       <w:pgSz w:w="11906" w:h="16838"/>
       <w:pgMar w:top="1440" w:right="1440" w:bottom="1440" w:left="1440" w:header="708" w:footer="708" w:gutter="0"/>
       <w:cols w:space="708"/>
@@ -1147,21 +995,12 @@
       </w:rPr>
       <w:t xml:space="preserve"> – </w:t>
     </w:r>
-    <w:proofErr w:type="spellStart"/>
     <w:r>
       <w:rPr>
         <w:i/>
         <w:color w:val="7F7F7F" w:themeColor="text1" w:themeTint="80"/>
       </w:rPr>
-      <w:t>Encyclopedia</w:t>
-    </w:r>
-    <w:proofErr w:type="spellEnd"/>
-    <w:r>
-      <w:rPr>
-        <w:i/>
-        <w:color w:val="7F7F7F" w:themeColor="text1" w:themeTint="80"/>
-      </w:rPr>
-      <w:t xml:space="preserve"> of Modernism</w:t>
+      <w:t>Encyclopedia of Modernism</w:t>
     </w:r>
   </w:p>
   <w:p>
@@ -1802,6 +1641,7 @@
   <w:style w:type="character" w:default="1" w:styleId="DefaultParagraphFont">
     <w:name w:val="Default Paragraph Font"/>
     <w:uiPriority w:val="1"/>
+    <w:semiHidden/>
     <w:unhideWhenUsed/>
   </w:style>
   <w:style w:type="table" w:default="1" w:styleId="TableNormal">
@@ -2350,6 +2190,7 @@
   <w:style w:type="character" w:default="1" w:styleId="DefaultParagraphFont">
     <w:name w:val="Default Paragraph Font"/>
     <w:uiPriority w:val="1"/>
+    <w:semiHidden/>
     <w:unhideWhenUsed/>
   </w:style>
   <w:style w:type="table" w:default="1" w:styleId="TableNormal">
@@ -2943,35 +2784,6 @@
         </w:p>
       </w:docPartBody>
     </w:docPart>
-    <w:docPart>
-      <w:docPartPr>
-        <w:name w:val="7AA2C63989679549A0A13D3627705638"/>
-        <w:category>
-          <w:name w:val="General"/>
-          <w:gallery w:val="placeholder"/>
-        </w:category>
-        <w:types>
-          <w:type w:val="bbPlcHdr"/>
-        </w:types>
-        <w:behaviors>
-          <w:behavior w:val="content"/>
-        </w:behaviors>
-        <w:guid w:val="{06D7D3F4-E019-9245-B821-698AD330EDA0}"/>
-      </w:docPartPr>
-      <w:docPartBody>
-        <w:p>
-          <w:pPr>
-            <w:pStyle w:val="7AA2C63989679549A0A13D3627705638"/>
-          </w:pPr>
-          <w:r>
-            <w:rPr>
-              <w:rStyle w:val="PlaceholderText"/>
-            </w:rPr>
-            <w:t>[Enter citations for further reading here]</w:t>
-          </w:r>
-        </w:p>
-      </w:docPartBody>
-    </w:docPart>
   </w:docParts>
 </w:glossaryDocument>
 </file>
@@ -3033,13 +2845,6 @@
     <w:pitch w:val="variable"/>
     <w:sig w:usb0="E1000AEF" w:usb1="5000A1FF" w:usb2="00000000" w:usb3="00000000" w:csb0="000001BF" w:csb1="00000000"/>
   </w:font>
-  <w:font w:name="Times">
-    <w:panose1 w:val="02000500000000000000"/>
-    <w:charset w:val="00"/>
-    <w:family w:val="auto"/>
-    <w:pitch w:val="variable"/>
-    <w:sig w:usb0="00000003" w:usb1="00000000" w:usb2="00000000" w:usb3="00000000" w:csb0="00000001" w:csb1="00000000"/>
-  </w:font>
   <w:font w:name="Arial">
     <w:panose1 w:val="020B0604020202020204"/>
     <w:charset w:val="00"/>
@@ -3075,6 +2880,10 @@
     <w:compatSetting w:name="enableOpenTypeFeatures" w:uri="http://schemas.microsoft.com/office/word" w:val="1"/>
     <w:compatSetting w:name="doNotFlipMirrorIndents" w:uri="http://schemas.microsoft.com/office/word" w:val="1"/>
   </w:compat>
+  <w:rsids>
+    <w:rsidRoot w:val="00D57563"/>
+    <w:rsid w:val="00D57563"/>
+  </w:rsids>
   <m:mathPr>
     <m:mathFont m:val="Cambria Math"/>
     <m:brkBin m:val="before"/>
@@ -3815,8 +3624,62 @@
   <a:extraClrSchemeLst/>
   <a:extLst>
     <a:ext uri="{05A4C25C-085E-4340-85A3-A5531E510DB2}">
-      <thm15:themeFamily xmlns:thm15="http://schemas.microsoft.com/office/thememl/2012/main" xmlns="" name="Office Theme" id="{62F939B6-93AF-4DB8-9C6B-D6C7DFDC589F}" vid="{4A3C46E8-61CC-4603-A589-7422A47A8E4A}"/>
+      <thm15:themeFamily xmlns="" xmlns:thm15="http://schemas.microsoft.com/office/thememl/2012/main" name="Office Theme" id="{62F939B6-93AF-4DB8-9C6B-D6C7DFDC589F}" vid="{4A3C46E8-61CC-4603-A589-7422A47A8E4A}"/>
     </a:ext>
   </a:extLst>
 </a:theme>
+</file>
+
+<file path=customXml/item1.xml><?xml version="1.0" encoding="utf-8"?>
+<b:Sources xmlns:b="http://schemas.openxmlformats.org/officeDocument/2006/bibliography" xmlns="http://schemas.openxmlformats.org/officeDocument/2006/bibliography" SelectedStyle="/MLA.XSL" StyleName="MLA">
+  <b:Source>
+    <b:Tag>Ger081</b:Tag>
+    <b:SourceType>Book</b:SourceType>
+    <b:Guid>{DD8B0F6B-6BE0-F444-AF6D-2A4AEE902E45}</b:Guid>
+    <b:Author>
+      <b:Author>
+        <b:NameList>
+          <b:Person>
+            <b:Last>Gerow</b:Last>
+            <b:First>Aaron</b:First>
+          </b:Person>
+        </b:NameList>
+      </b:Author>
+    </b:Author>
+    <b:Title>A Page of Madness: Cinema and Modernity in 1920s Japan</b:Title>
+    <b:City>Ann Arbor</b:City>
+    <b:Publisher>Center for Japanese Studies, the University of Michigan</b:Publisher>
+    <b:Year>2008</b:Year>
+    <b:RefOrder>2</b:RefOrder>
+  </b:Source>
+  <b:Source>
+    <b:Tag>Gar04</b:Tag>
+    <b:SourceType>JournalArticle</b:SourceType>
+    <b:Guid>{5E214336-7C84-1D41-8AD6-F2D8046D5B58}</b:Guid>
+    <b:Author>
+      <b:Author>
+        <b:NameList>
+          <b:Person>
+            <b:Last>Gardner</b:Last>
+            <b:First>William</b:First>
+          </b:Person>
+        </b:NameList>
+      </b:Author>
+    </b:Author>
+    <b:Title>New Perceptions: Kinugasa Teinosuke's Films and Japanese Modernism</b:Title>
+    <b:Year>2004</b:Year>
+    <b:Volume>43</b:Volume>
+    <b:JournalName>Cinema Journal</b:JournalName>
+    <b:Issue>3</b:Issue>
+    <b:RefOrder>1</b:RefOrder>
+  </b:Source>
+</b:Sources>
+</file>
+
+<file path=customXml/itemProps1.xml><?xml version="1.0" encoding="utf-8"?>
+<ds:datastoreItem xmlns:ds="http://schemas.openxmlformats.org/officeDocument/2006/customXml" ds:itemID="{A4F502D3-65E7-374B-B6C1-626BA8C5A9B6}">
+  <ds:schemaRefs>
+    <ds:schemaRef ds:uri="http://schemas.openxmlformats.org/officeDocument/2006/bibliography"/>
+  </ds:schemaRefs>
+</ds:datastoreItem>
 </file>
</xml_diff>